<commit_message>
Added a few things for layout purposes.
</commit_message>
<xml_diff>
--- a/Milestone1/Systems_Requirements_Document.docx
+++ b/Milestone1/Systems_Requirements_Document.docx
@@ -1,169 +1,1119 @@
 
 <file path=word/document.xml><?xml version="1.0" encoding="utf-8"?>
-<w:document xmlns:wpc="http://schemas.microsoft.com/office/word/2010/wordprocessingCanvas" xmlns:cx="http://schemas.microsoft.com/office/drawing/2014/chartex" xmlns:cx1="http://schemas.microsoft.com/office/drawing/2015/9/8/chartex" xmlns:cx2="http://schemas.microsoft.com/office/drawing/2015/10/21/chartex" xmlns:cx3="http://schemas.microsoft.com/office/drawing/2016/5/9/chartex" xmlns:cx4="http://schemas.microsoft.com/office/drawing/2016/5/10/chartex" xmlns:cx5="http://schemas.microsoft.com/office/drawing/2016/5/11/chartex" xmlns:mc="http://schemas.openxmlformats.org/markup-compatibility/2006" xmlns:o="urn:schemas-microsoft-com:office:office" xmlns:r="http://schemas.openxmlformats.org/officeDocument/2006/relationships" xmlns:m="http://schemas.openxmlformats.org/officeDocument/2006/math" xmlns:v="urn:schemas-microsoft-com:vml" xmlns:wp14="http://schemas.microsoft.com/office/word/2010/wordprocessingDrawing" xmlns:wp="http://schemas.openxmlformats.org/drawingml/2006/wordprocessingDrawing" xmlns:w10="urn:schemas-microsoft-com:office:word" xmlns:w="http://schemas.openxmlformats.org/wordprocessingml/2006/main" xmlns:w14="http://schemas.microsoft.com/office/word/2010/wordml" xmlns:w15="http://schemas.microsoft.com/office/word/2012/wordml" xmlns:w16se="http://schemas.microsoft.com/office/word/2015/wordml/symex" xmlns:wpg="http://schemas.microsoft.com/office/word/2010/wordprocessingGroup" xmlns:wpi="http://schemas.microsoft.com/office/word/2010/wordprocessingInk" xmlns:wne="http://schemas.microsoft.com/office/word/2006/wordml" xmlns:wps="http://schemas.microsoft.com/office/word/2010/wordprocessingShape" mc:Ignorable="w14 w15 w16se wp14">
+<w:document xmlns:wpc="http://schemas.microsoft.com/office/word/2010/wordprocessingCanvas" xmlns:cx="http://schemas.microsoft.com/office/drawing/2014/chartex" xmlns:cx1="http://schemas.microsoft.com/office/drawing/2015/9/8/chartex" xmlns:cx2="http://schemas.microsoft.com/office/drawing/2015/10/21/chartex" xmlns:mc="http://schemas.openxmlformats.org/markup-compatibility/2006" xmlns:o="urn:schemas-microsoft-com:office:office" xmlns:r="http://schemas.openxmlformats.org/officeDocument/2006/relationships" xmlns:m="http://schemas.openxmlformats.org/officeDocument/2006/math" xmlns:v="urn:schemas-microsoft-com:vml" xmlns:wp14="http://schemas.microsoft.com/office/word/2010/wordprocessingDrawing" xmlns:wp="http://schemas.openxmlformats.org/drawingml/2006/wordprocessingDrawing" xmlns:w10="urn:schemas-microsoft-com:office:word" xmlns:w="http://schemas.openxmlformats.org/wordprocessingml/2006/main" xmlns:w14="http://schemas.microsoft.com/office/word/2010/wordml" xmlns:w15="http://schemas.microsoft.com/office/word/2012/wordml" xmlns:w16se="http://schemas.microsoft.com/office/word/2015/wordml/symex" xmlns:wpg="http://schemas.microsoft.com/office/word/2010/wordprocessingGroup" xmlns:wpi="http://schemas.microsoft.com/office/word/2010/wordprocessingInk" xmlns:wne="http://schemas.microsoft.com/office/word/2006/wordml" xmlns:wps="http://schemas.microsoft.com/office/word/2010/wordprocessingShape" mc:Ignorable="w14 w15 w16se wp14">
   <w:body>
     <w:p>
-      <w:r>
+      <w:pPr>
+        <w:spacing w:line="480" w:lineRule="auto"/>
+        <w:rPr>
+          <w:rFonts w:ascii="Times New Roman" w:hAnsi="Times New Roman" w:cs="Times New Roman"/>
+          <w:sz w:val="24"/>
+        </w:rPr>
+      </w:pPr>
+      <w:r>
+        <w:rPr>
+          <w:rFonts w:ascii="Times New Roman" w:hAnsi="Times New Roman" w:cs="Times New Roman"/>
+          <w:sz w:val="24"/>
+        </w:rPr>
         <w:t>Michael Weaver, Kris Hayes, Aaron Fonseca</w:t>
       </w:r>
-    </w:p>
-    <w:p>
-      <w:r>
+      <w:r>
+        <w:rPr>
+          <w:rFonts w:ascii="Times New Roman" w:hAnsi="Times New Roman" w:cs="Times New Roman"/>
+          <w:sz w:val="24"/>
+        </w:rPr>
+        <w:t>, Brian Castro</w:t>
+      </w:r>
+    </w:p>
+    <w:p>
+      <w:pPr>
+        <w:spacing w:line="480" w:lineRule="auto"/>
+        <w:rPr>
+          <w:rFonts w:ascii="Times New Roman" w:hAnsi="Times New Roman" w:cs="Times New Roman"/>
+          <w:sz w:val="24"/>
+        </w:rPr>
+      </w:pPr>
+      <w:r>
+        <w:rPr>
+          <w:rFonts w:ascii="Times New Roman" w:hAnsi="Times New Roman" w:cs="Times New Roman"/>
+          <w:sz w:val="24"/>
+        </w:rPr>
         <w:t>CST-117</w:t>
       </w:r>
     </w:p>
     <w:p>
-      <w:r>
+      <w:pPr>
+        <w:spacing w:line="480" w:lineRule="auto"/>
+        <w:rPr>
+          <w:rFonts w:ascii="Times New Roman" w:hAnsi="Times New Roman" w:cs="Times New Roman"/>
+          <w:sz w:val="24"/>
+        </w:rPr>
+      </w:pPr>
+      <w:r>
+        <w:rPr>
+          <w:rFonts w:ascii="Times New Roman" w:hAnsi="Times New Roman" w:cs="Times New Roman"/>
+          <w:sz w:val="24"/>
+        </w:rPr>
         <w:t>1/15/17</w:t>
       </w:r>
     </w:p>
     <w:p>
-      <w:r>
+      <w:pPr>
+        <w:spacing w:line="480" w:lineRule="auto"/>
+        <w:rPr>
+          <w:rFonts w:ascii="Times New Roman" w:hAnsi="Times New Roman" w:cs="Times New Roman"/>
+          <w:sz w:val="24"/>
+        </w:rPr>
+      </w:pPr>
+      <w:r>
+        <w:rPr>
+          <w:rFonts w:ascii="Times New Roman" w:hAnsi="Times New Roman" w:cs="Times New Roman"/>
+          <w:sz w:val="24"/>
+        </w:rPr>
         <w:t xml:space="preserve">Dr. </w:t>
       </w:r>
       <w:proofErr w:type="spellStart"/>
       <w:r>
+        <w:rPr>
+          <w:rFonts w:ascii="Times New Roman" w:hAnsi="Times New Roman" w:cs="Times New Roman"/>
+          <w:sz w:val="24"/>
+        </w:rPr>
         <w:t>Chicone</w:t>
       </w:r>
       <w:proofErr w:type="spellEnd"/>
     </w:p>
     <w:p>
       <w:pPr>
+        <w:spacing w:line="480" w:lineRule="auto"/>
         <w:jc w:val="center"/>
-      </w:pPr>
-      <w:r>
+        <w:rPr>
+          <w:rFonts w:ascii="Times New Roman" w:hAnsi="Times New Roman" w:cs="Times New Roman"/>
+          <w:sz w:val="24"/>
+        </w:rPr>
+      </w:pPr>
+      <w:r>
+        <w:rPr>
+          <w:rFonts w:ascii="Times New Roman" w:hAnsi="Times New Roman" w:cs="Times New Roman"/>
+          <w:sz w:val="24"/>
+        </w:rPr>
         <w:t>Milestone 1: System Requirements Document</w:t>
       </w:r>
     </w:p>
     <w:p>
-      <w:r>
-        <w:rPr>
+      <w:pPr>
+        <w:spacing w:line="480" w:lineRule="auto"/>
+        <w:rPr>
+          <w:rFonts w:ascii="Times New Roman" w:hAnsi="Times New Roman" w:cs="Times New Roman"/>
+          <w:sz w:val="24"/>
+        </w:rPr>
+      </w:pPr>
+      <w:r>
+        <w:rPr>
+          <w:rFonts w:ascii="Times New Roman" w:hAnsi="Times New Roman" w:cs="Times New Roman"/>
+          <w:sz w:val="24"/>
           <w:u w:val="single"/>
         </w:rPr>
         <w:t>Statement:</w:t>
       </w:r>
     </w:p>
     <w:p>
+      <w:pPr>
+        <w:spacing w:line="480" w:lineRule="auto"/>
+        <w:rPr>
+          <w:rFonts w:ascii="Times New Roman" w:hAnsi="Times New Roman" w:cs="Times New Roman"/>
+          <w:sz w:val="24"/>
+        </w:rPr>
+      </w:pPr>
+      <w:r>
+        <w:rPr>
+          <w:rFonts w:ascii="Times New Roman" w:hAnsi="Times New Roman" w:cs="Times New Roman"/>
+          <w:sz w:val="24"/>
+        </w:rPr>
+        <w:t>This Systems Requirements Document is for the Inventory Management software to be used by the management team at Team Two Games. The management team will be able to store, track and manage the inventory of video games in their local stores.</w:t>
+      </w:r>
+    </w:p>
+    <w:p>
+      <w:pPr>
+        <w:spacing w:line="480" w:lineRule="auto"/>
+        <w:rPr>
+          <w:rFonts w:ascii="Times New Roman" w:hAnsi="Times New Roman" w:cs="Times New Roman"/>
+          <w:sz w:val="24"/>
+          <w:u w:val="single"/>
+        </w:rPr>
+      </w:pPr>
+      <w:r>
+        <w:rPr>
+          <w:rFonts w:ascii="Times New Roman" w:hAnsi="Times New Roman" w:cs="Times New Roman"/>
+          <w:sz w:val="24"/>
+          <w:u w:val="single"/>
+        </w:rPr>
+        <w:t>Purpose</w:t>
+      </w:r>
+    </w:p>
+    <w:p>
+      <w:pPr>
+        <w:spacing w:line="480" w:lineRule="auto"/>
+        <w:rPr>
+          <w:rFonts w:ascii="Times New Roman" w:hAnsi="Times New Roman" w:cs="Times New Roman"/>
+          <w:sz w:val="24"/>
+        </w:rPr>
+      </w:pPr>
+      <w:r>
+        <w:rPr>
+          <w:rFonts w:ascii="Times New Roman" w:hAnsi="Times New Roman" w:cs="Times New Roman"/>
+          <w:sz w:val="24"/>
+        </w:rPr>
+        <w:t xml:space="preserve">Inventory games currently in stock, Track games that are sold and automatically remove them from stock. Track prices of games, track ESRB rating of games. </w:t>
+      </w:r>
+    </w:p>
+    <w:p>
+      <w:pPr>
+        <w:spacing w:line="480" w:lineRule="auto"/>
+        <w:rPr>
+          <w:rFonts w:ascii="Times New Roman" w:hAnsi="Times New Roman" w:cs="Times New Roman"/>
+          <w:sz w:val="24"/>
+          <w:u w:val="single"/>
+        </w:rPr>
+      </w:pPr>
+      <w:r>
+        <w:rPr>
+          <w:rFonts w:ascii="Times New Roman" w:hAnsi="Times New Roman" w:cs="Times New Roman"/>
+          <w:sz w:val="24"/>
+          <w:u w:val="single"/>
+        </w:rPr>
+        <w:t>Scope</w:t>
+      </w:r>
+    </w:p>
+    <w:p>
+      <w:pPr>
+        <w:spacing w:line="480" w:lineRule="auto"/>
+        <w:rPr>
+          <w:rFonts w:ascii="Times New Roman" w:hAnsi="Times New Roman" w:cs="Times New Roman"/>
+          <w:sz w:val="24"/>
+        </w:rPr>
+      </w:pPr>
+      <w:r>
+        <w:rPr>
+          <w:rFonts w:ascii="Times New Roman" w:hAnsi="Times New Roman" w:cs="Times New Roman"/>
+          <w:sz w:val="24"/>
+        </w:rPr>
+        <w:t>The inventory program will only be used in store, track games only this store deals with.</w:t>
+      </w:r>
+    </w:p>
+    <w:p>
+      <w:pPr>
+        <w:spacing w:line="480" w:lineRule="auto"/>
+        <w:rPr>
+          <w:rFonts w:ascii="Times New Roman" w:hAnsi="Times New Roman" w:cs="Times New Roman"/>
+          <w:sz w:val="24"/>
+        </w:rPr>
+      </w:pPr>
+      <w:r>
+        <w:rPr>
+          <w:rFonts w:ascii="Times New Roman" w:hAnsi="Times New Roman" w:cs="Times New Roman"/>
+          <w:sz w:val="24"/>
+        </w:rPr>
+        <w:t>The software will not track games from other stores.</w:t>
+      </w:r>
+    </w:p>
+    <w:p>
+      <w:pPr>
+        <w:spacing w:line="480" w:lineRule="auto"/>
+        <w:rPr>
+          <w:rFonts w:ascii="Times New Roman" w:hAnsi="Times New Roman" w:cs="Times New Roman"/>
+          <w:sz w:val="24"/>
+          <w:u w:val="single"/>
+        </w:rPr>
+      </w:pPr>
+      <w:r>
+        <w:rPr>
+          <w:rFonts w:ascii="Times New Roman" w:hAnsi="Times New Roman" w:cs="Times New Roman"/>
+          <w:sz w:val="24"/>
+          <w:u w:val="single"/>
+        </w:rPr>
+        <w:t>Definitions, Abbreviations, Acronyms</w:t>
+      </w:r>
+    </w:p>
+    <w:p>
+      <w:pPr>
+        <w:spacing w:line="480" w:lineRule="auto"/>
+        <w:rPr>
+          <w:rFonts w:ascii="Times New Roman" w:hAnsi="Times New Roman" w:cs="Times New Roman"/>
+          <w:sz w:val="24"/>
+        </w:rPr>
+      </w:pPr>
+      <w:r>
+        <w:rPr>
+          <w:rFonts w:ascii="Times New Roman" w:hAnsi="Times New Roman" w:cs="Times New Roman"/>
+          <w:sz w:val="24"/>
+        </w:rPr>
+        <w:t>*List of anything we abbreviate in the SRD.</w:t>
+      </w:r>
+    </w:p>
+    <w:p>
+      <w:pPr>
+        <w:spacing w:line="480" w:lineRule="auto"/>
+        <w:rPr>
+          <w:rFonts w:ascii="Times New Roman" w:hAnsi="Times New Roman" w:cs="Times New Roman"/>
+          <w:sz w:val="24"/>
+        </w:rPr>
+      </w:pPr>
+    </w:p>
+    <w:p>
+      <w:pPr>
+        <w:spacing w:line="480" w:lineRule="auto"/>
+        <w:rPr>
+          <w:rFonts w:ascii="Times New Roman" w:hAnsi="Times New Roman" w:cs="Times New Roman"/>
+          <w:sz w:val="24"/>
+        </w:rPr>
+      </w:pPr>
+    </w:p>
+    <w:p>
+      <w:pPr>
+        <w:spacing w:line="480" w:lineRule="auto"/>
+        <w:rPr>
+          <w:rFonts w:ascii="Times New Roman" w:hAnsi="Times New Roman" w:cs="Times New Roman"/>
+          <w:sz w:val="24"/>
+          <w:u w:val="single"/>
+        </w:rPr>
+      </w:pPr>
+      <w:r>
+        <w:rPr>
+          <w:rFonts w:ascii="Times New Roman" w:hAnsi="Times New Roman" w:cs="Times New Roman"/>
+          <w:sz w:val="24"/>
+          <w:u w:val="single"/>
+        </w:rPr>
+        <w:lastRenderedPageBreak/>
+        <w:t>List of Questions:</w:t>
+      </w:r>
+    </w:p>
+    <w:p>
+      <w:pPr>
+        <w:spacing w:after="0" w:line="480" w:lineRule="auto"/>
+        <w:rPr>
+          <w:rFonts w:ascii="Times New Roman" w:hAnsi="Times New Roman" w:cs="Times New Roman"/>
+          <w:sz w:val="24"/>
+        </w:rPr>
+      </w:pPr>
+      <w:r>
+        <w:rPr>
+          <w:rFonts w:ascii="Times New Roman" w:hAnsi="Times New Roman" w:cs="Times New Roman"/>
+          <w:sz w:val="24"/>
+        </w:rPr>
+        <w:t xml:space="preserve">1: </w:t>
+      </w:r>
+      <w:r>
+        <w:rPr>
+          <w:rFonts w:ascii="Times New Roman" w:hAnsi="Times New Roman" w:cs="Times New Roman"/>
+          <w:sz w:val="24"/>
+        </w:rPr>
+        <w:t>How do you intend to use the software?</w:t>
+      </w:r>
+    </w:p>
+    <w:p>
+      <w:pPr>
+        <w:spacing w:after="0" w:line="480" w:lineRule="auto"/>
+        <w:rPr>
+          <w:rFonts w:ascii="Times New Roman" w:hAnsi="Times New Roman" w:cs="Times New Roman"/>
+          <w:sz w:val="24"/>
+        </w:rPr>
+      </w:pPr>
+      <w:r>
+        <w:rPr>
+          <w:rFonts w:ascii="Times New Roman" w:hAnsi="Times New Roman" w:cs="Times New Roman"/>
+          <w:sz w:val="24"/>
+        </w:rPr>
+        <w:t xml:space="preserve">2: </w:t>
+      </w:r>
+      <w:r>
+        <w:rPr>
+          <w:rFonts w:ascii="Times New Roman" w:hAnsi="Times New Roman" w:cs="Times New Roman"/>
+          <w:sz w:val="24"/>
+        </w:rPr>
+        <w:t>Do the desk clerks/cashiers need to be able to access the store inventory using this system?</w:t>
+      </w:r>
+    </w:p>
+    <w:p>
+      <w:pPr>
+        <w:spacing w:after="0" w:line="480" w:lineRule="auto"/>
+        <w:rPr>
+          <w:rFonts w:ascii="Times New Roman" w:hAnsi="Times New Roman" w:cs="Times New Roman"/>
+          <w:sz w:val="24"/>
+        </w:rPr>
+      </w:pPr>
+      <w:r>
+        <w:rPr>
+          <w:rFonts w:ascii="Times New Roman" w:hAnsi="Times New Roman" w:cs="Times New Roman"/>
+          <w:sz w:val="24"/>
+        </w:rPr>
+        <w:t xml:space="preserve">3: </w:t>
+      </w:r>
+      <w:r>
+        <w:rPr>
+          <w:rFonts w:ascii="Times New Roman" w:hAnsi="Times New Roman" w:cs="Times New Roman"/>
+          <w:sz w:val="24"/>
+        </w:rPr>
+        <w:t>Do customers need to be able to access the store inventory using this system?</w:t>
+      </w:r>
+    </w:p>
+    <w:p>
+      <w:pPr>
+        <w:spacing w:after="0" w:line="480" w:lineRule="auto"/>
+        <w:rPr>
+          <w:rFonts w:ascii="Times New Roman" w:hAnsi="Times New Roman" w:cs="Times New Roman"/>
+          <w:sz w:val="24"/>
+        </w:rPr>
+      </w:pPr>
+      <w:r>
+        <w:rPr>
+          <w:rFonts w:ascii="Times New Roman" w:hAnsi="Times New Roman" w:cs="Times New Roman"/>
+          <w:sz w:val="24"/>
+        </w:rPr>
+        <w:t xml:space="preserve">4: </w:t>
+      </w:r>
+      <w:r>
+        <w:rPr>
+          <w:rFonts w:ascii="Times New Roman" w:hAnsi="Times New Roman" w:cs="Times New Roman"/>
+          <w:sz w:val="24"/>
+        </w:rPr>
+        <w:t>What operating system does your store use?</w:t>
+      </w:r>
+    </w:p>
+    <w:p>
+      <w:pPr>
+        <w:spacing w:after="0" w:line="480" w:lineRule="auto"/>
+        <w:rPr>
+          <w:rFonts w:ascii="Times New Roman" w:hAnsi="Times New Roman" w:cs="Times New Roman"/>
+          <w:sz w:val="24"/>
+        </w:rPr>
+      </w:pPr>
+      <w:r>
+        <w:rPr>
+          <w:rFonts w:ascii="Times New Roman" w:hAnsi="Times New Roman" w:cs="Times New Roman"/>
+          <w:sz w:val="24"/>
+        </w:rPr>
+        <w:t xml:space="preserve">5: </w:t>
+      </w:r>
+      <w:r>
+        <w:rPr>
+          <w:rFonts w:ascii="Times New Roman" w:hAnsi="Times New Roman" w:cs="Times New Roman"/>
+          <w:sz w:val="24"/>
+        </w:rPr>
+        <w:t>What hardware requirements do we need to adhere to?</w:t>
+      </w:r>
+    </w:p>
+    <w:p>
+      <w:pPr>
+        <w:spacing w:after="0" w:line="480" w:lineRule="auto"/>
+        <w:rPr>
+          <w:rFonts w:ascii="Times New Roman" w:hAnsi="Times New Roman" w:cs="Times New Roman"/>
+          <w:sz w:val="24"/>
+        </w:rPr>
+      </w:pPr>
+      <w:r>
+        <w:rPr>
+          <w:rFonts w:ascii="Times New Roman" w:hAnsi="Times New Roman" w:cs="Times New Roman"/>
+          <w:sz w:val="24"/>
+        </w:rPr>
+        <w:t xml:space="preserve">6: </w:t>
+      </w:r>
+      <w:r>
+        <w:rPr>
+          <w:rFonts w:ascii="Times New Roman" w:hAnsi="Times New Roman" w:cs="Times New Roman"/>
+          <w:sz w:val="24"/>
+        </w:rPr>
+        <w:t>What software requirements do we need to adhere to?</w:t>
+      </w:r>
+    </w:p>
+    <w:p>
+      <w:pPr>
+        <w:spacing w:after="0" w:line="480" w:lineRule="auto"/>
+        <w:rPr>
+          <w:rFonts w:ascii="Times New Roman" w:hAnsi="Times New Roman" w:cs="Times New Roman"/>
+          <w:sz w:val="24"/>
+        </w:rPr>
+      </w:pPr>
+      <w:r>
+        <w:rPr>
+          <w:rFonts w:ascii="Times New Roman" w:hAnsi="Times New Roman" w:cs="Times New Roman"/>
+          <w:sz w:val="24"/>
+        </w:rPr>
+        <w:t xml:space="preserve">7: </w:t>
+      </w:r>
+      <w:r>
+        <w:rPr>
+          <w:rFonts w:ascii="Times New Roman" w:hAnsi="Times New Roman" w:cs="Times New Roman"/>
+          <w:sz w:val="24"/>
+        </w:rPr>
+        <w:t>Are there any security features that need implemented?</w:t>
+      </w:r>
+    </w:p>
+    <w:p>
+      <w:pPr>
+        <w:spacing w:after="0" w:line="480" w:lineRule="auto"/>
+        <w:rPr>
+          <w:rFonts w:ascii="Times New Roman" w:hAnsi="Times New Roman" w:cs="Times New Roman"/>
+          <w:sz w:val="24"/>
+        </w:rPr>
+      </w:pPr>
+      <w:r>
+        <w:rPr>
+          <w:rFonts w:ascii="Times New Roman" w:hAnsi="Times New Roman" w:cs="Times New Roman"/>
+          <w:sz w:val="24"/>
+        </w:rPr>
+        <w:t xml:space="preserve">8: </w:t>
+      </w:r>
+      <w:r>
+        <w:rPr>
+          <w:rFonts w:ascii="Times New Roman" w:hAnsi="Times New Roman" w:cs="Times New Roman"/>
+          <w:sz w:val="24"/>
+        </w:rPr>
+        <w:t>Does the inventory database need to be local or remote?</w:t>
+      </w:r>
+    </w:p>
+    <w:p>
+      <w:pPr>
+        <w:spacing w:after="0" w:line="480" w:lineRule="auto"/>
+        <w:rPr>
+          <w:rFonts w:ascii="Times New Roman" w:hAnsi="Times New Roman" w:cs="Times New Roman"/>
+          <w:sz w:val="24"/>
+        </w:rPr>
+      </w:pPr>
+      <w:r>
+        <w:rPr>
+          <w:rFonts w:ascii="Times New Roman" w:hAnsi="Times New Roman" w:cs="Times New Roman"/>
+          <w:sz w:val="24"/>
+        </w:rPr>
+        <w:t xml:space="preserve">9: </w:t>
+      </w:r>
+      <w:r>
+        <w:rPr>
+          <w:rFonts w:ascii="Times New Roman" w:hAnsi="Times New Roman" w:cs="Times New Roman"/>
+          <w:sz w:val="24"/>
+        </w:rPr>
+        <w:t>What style user interface is desired?</w:t>
+      </w:r>
+    </w:p>
+    <w:p>
+      <w:pPr>
+        <w:spacing w:after="0" w:line="480" w:lineRule="auto"/>
+        <w:rPr>
+          <w:rFonts w:ascii="Times New Roman" w:hAnsi="Times New Roman" w:cs="Times New Roman"/>
+          <w:sz w:val="24"/>
+        </w:rPr>
+      </w:pPr>
+    </w:p>
+    <w:p>
+      <w:pPr>
+        <w:spacing w:after="0" w:line="480" w:lineRule="auto"/>
+        <w:rPr>
+          <w:rFonts w:ascii="Times New Roman" w:hAnsi="Times New Roman" w:cs="Times New Roman"/>
+          <w:sz w:val="24"/>
+        </w:rPr>
+      </w:pPr>
+    </w:p>
+    <w:p>
+      <w:pPr>
+        <w:spacing w:after="0" w:line="480" w:lineRule="auto"/>
+        <w:rPr>
+          <w:rFonts w:ascii="Times New Roman" w:hAnsi="Times New Roman" w:cs="Times New Roman"/>
+          <w:sz w:val="24"/>
+        </w:rPr>
+      </w:pPr>
+    </w:p>
+    <w:p>
+      <w:pPr>
+        <w:spacing w:after="0" w:line="480" w:lineRule="auto"/>
+        <w:rPr>
+          <w:rFonts w:ascii="Times New Roman" w:hAnsi="Times New Roman" w:cs="Times New Roman"/>
+          <w:sz w:val="24"/>
+        </w:rPr>
+      </w:pPr>
+    </w:p>
+    <w:p>
+      <w:pPr>
+        <w:spacing w:after="0" w:line="480" w:lineRule="auto"/>
+        <w:rPr>
+          <w:rFonts w:ascii="Times New Roman" w:hAnsi="Times New Roman" w:cs="Times New Roman"/>
+          <w:sz w:val="24"/>
+        </w:rPr>
+      </w:pPr>
+    </w:p>
+    <w:p>
+      <w:pPr>
+        <w:spacing w:after="0" w:line="480" w:lineRule="auto"/>
+        <w:rPr>
+          <w:rFonts w:ascii="Times New Roman" w:hAnsi="Times New Roman" w:cs="Times New Roman"/>
+          <w:sz w:val="24"/>
+        </w:rPr>
+      </w:pPr>
+    </w:p>
+    <w:p>
+      <w:pPr>
+        <w:spacing w:after="0" w:line="480" w:lineRule="auto"/>
+        <w:rPr>
+          <w:rFonts w:ascii="Times New Roman" w:hAnsi="Times New Roman" w:cs="Times New Roman"/>
+          <w:sz w:val="24"/>
+        </w:rPr>
+      </w:pPr>
+    </w:p>
+    <w:p>
+      <w:pPr>
+        <w:spacing w:after="0" w:line="480" w:lineRule="auto"/>
+        <w:rPr>
+          <w:rFonts w:ascii="Times New Roman" w:hAnsi="Times New Roman" w:cs="Times New Roman"/>
+          <w:sz w:val="24"/>
+        </w:rPr>
+      </w:pPr>
+    </w:p>
+    <w:p>
+      <w:pPr>
+        <w:spacing w:after="0" w:line="480" w:lineRule="auto"/>
+        <w:rPr>
+          <w:rFonts w:ascii="Times New Roman" w:hAnsi="Times New Roman" w:cs="Times New Roman"/>
+          <w:sz w:val="24"/>
+        </w:rPr>
+      </w:pPr>
+    </w:p>
+    <w:p>
+      <w:pPr>
+        <w:spacing w:after="0" w:line="480" w:lineRule="auto"/>
+        <w:rPr>
+          <w:rFonts w:ascii="Times New Roman" w:hAnsi="Times New Roman" w:cs="Times New Roman"/>
+          <w:sz w:val="24"/>
+        </w:rPr>
+      </w:pPr>
+    </w:p>
+    <w:p>
+      <w:pPr>
+        <w:spacing w:after="0" w:line="480" w:lineRule="auto"/>
+        <w:rPr>
+          <w:rFonts w:ascii="Times New Roman" w:hAnsi="Times New Roman" w:cs="Times New Roman"/>
+          <w:sz w:val="24"/>
+        </w:rPr>
+      </w:pPr>
+    </w:p>
+    <w:p>
+      <w:pPr>
+        <w:spacing w:after="0" w:line="480" w:lineRule="auto"/>
+        <w:rPr>
+          <w:rFonts w:ascii="Times New Roman" w:hAnsi="Times New Roman" w:cs="Times New Roman"/>
+          <w:sz w:val="24"/>
+        </w:rPr>
+      </w:pPr>
+    </w:p>
+    <w:p>
+      <w:pPr>
+        <w:spacing w:after="0" w:line="480" w:lineRule="auto"/>
+        <w:rPr>
+          <w:rFonts w:ascii="Times New Roman" w:hAnsi="Times New Roman" w:cs="Times New Roman"/>
+          <w:sz w:val="24"/>
+        </w:rPr>
+      </w:pPr>
+    </w:p>
+    <w:p>
+      <w:pPr>
+        <w:spacing w:line="480" w:lineRule="auto"/>
+        <w:rPr>
+          <w:rFonts w:ascii="Times New Roman" w:hAnsi="Times New Roman" w:cs="Times New Roman"/>
+          <w:sz w:val="24"/>
+          <w:u w:val="single"/>
+        </w:rPr>
+      </w:pPr>
+      <w:r>
+        <w:rPr>
+          <w:rFonts w:ascii="Times New Roman" w:hAnsi="Times New Roman" w:cs="Times New Roman"/>
+          <w:sz w:val="24"/>
+          <w:u w:val="single"/>
+        </w:rPr>
+        <w:lastRenderedPageBreak/>
+        <w:t>Client Responses:</w:t>
+      </w:r>
+    </w:p>
+    <w:p>
+      <w:pPr>
+        <w:spacing w:line="480" w:lineRule="auto"/>
+        <w:rPr>
+          <w:rFonts w:ascii="Times New Roman" w:hAnsi="Times New Roman" w:cs="Times New Roman"/>
+          <w:sz w:val="24"/>
+        </w:rPr>
+      </w:pPr>
+      <w:r>
+        <w:rPr>
+          <w:rFonts w:ascii="Times New Roman" w:hAnsi="Times New Roman" w:cs="Times New Roman"/>
+          <w:sz w:val="24"/>
+        </w:rPr>
+        <w:t xml:space="preserve">1: </w:t>
+      </w:r>
+    </w:p>
+    <w:p>
+      <w:pPr>
+        <w:spacing w:line="480" w:lineRule="auto"/>
+        <w:rPr>
+          <w:rFonts w:ascii="Times New Roman" w:hAnsi="Times New Roman" w:cs="Times New Roman"/>
+          <w:sz w:val="24"/>
+        </w:rPr>
+      </w:pPr>
+      <w:r>
+        <w:rPr>
+          <w:rFonts w:ascii="Times New Roman" w:hAnsi="Times New Roman" w:cs="Times New Roman"/>
+          <w:sz w:val="24"/>
+        </w:rPr>
+        <w:t xml:space="preserve">2: Clerks will need to be able to view the inventory and be able to see how many of what game are in stock, </w:t>
+      </w:r>
+    </w:p>
+    <w:p>
+      <w:pPr>
+        <w:spacing w:line="480" w:lineRule="auto"/>
+        <w:rPr>
+          <w:rFonts w:ascii="Times New Roman" w:hAnsi="Times New Roman" w:cs="Times New Roman"/>
+          <w:sz w:val="24"/>
+        </w:rPr>
+      </w:pPr>
+      <w:r>
+        <w:rPr>
+          <w:rFonts w:ascii="Times New Roman" w:hAnsi="Times New Roman" w:cs="Times New Roman"/>
+          <w:sz w:val="24"/>
+        </w:rPr>
+        <w:t xml:space="preserve">3: </w:t>
+      </w:r>
+    </w:p>
+    <w:p>
+      <w:pPr>
+        <w:spacing w:line="480" w:lineRule="auto"/>
+        <w:rPr>
+          <w:rFonts w:ascii="Times New Roman" w:hAnsi="Times New Roman" w:cs="Times New Roman"/>
+          <w:sz w:val="24"/>
+        </w:rPr>
+      </w:pPr>
+      <w:r>
+        <w:rPr>
+          <w:rFonts w:ascii="Times New Roman" w:hAnsi="Times New Roman" w:cs="Times New Roman"/>
+          <w:sz w:val="24"/>
+        </w:rPr>
+        <w:t xml:space="preserve">4: </w:t>
+      </w:r>
+    </w:p>
+    <w:p>
+      <w:pPr>
+        <w:spacing w:line="480" w:lineRule="auto"/>
+        <w:rPr>
+          <w:rFonts w:ascii="Times New Roman" w:hAnsi="Times New Roman" w:cs="Times New Roman"/>
+          <w:sz w:val="24"/>
+        </w:rPr>
+      </w:pPr>
+      <w:r>
+        <w:rPr>
+          <w:rFonts w:ascii="Times New Roman" w:hAnsi="Times New Roman" w:cs="Times New Roman"/>
+          <w:sz w:val="24"/>
+        </w:rPr>
+        <w:t xml:space="preserve">5: </w:t>
+      </w:r>
+    </w:p>
+    <w:p>
+      <w:pPr>
+        <w:spacing w:line="480" w:lineRule="auto"/>
+        <w:rPr>
+          <w:rFonts w:ascii="Times New Roman" w:hAnsi="Times New Roman" w:cs="Times New Roman"/>
+          <w:sz w:val="24"/>
+        </w:rPr>
+      </w:pPr>
+      <w:r>
+        <w:rPr>
+          <w:rFonts w:ascii="Times New Roman" w:hAnsi="Times New Roman" w:cs="Times New Roman"/>
+          <w:sz w:val="24"/>
+        </w:rPr>
+        <w:t xml:space="preserve">6: </w:t>
+      </w:r>
+    </w:p>
+    <w:p>
+      <w:pPr>
+        <w:spacing w:line="480" w:lineRule="auto"/>
+        <w:rPr>
+          <w:rFonts w:ascii="Times New Roman" w:hAnsi="Times New Roman" w:cs="Times New Roman"/>
+          <w:sz w:val="24"/>
+        </w:rPr>
+      </w:pPr>
+      <w:r>
+        <w:rPr>
+          <w:rFonts w:ascii="Times New Roman" w:hAnsi="Times New Roman" w:cs="Times New Roman"/>
+          <w:sz w:val="24"/>
+        </w:rPr>
+        <w:t xml:space="preserve">7: </w:t>
+      </w:r>
+    </w:p>
+    <w:p>
+      <w:pPr>
+        <w:spacing w:line="480" w:lineRule="auto"/>
+        <w:rPr>
+          <w:rFonts w:ascii="Times New Roman" w:hAnsi="Times New Roman" w:cs="Times New Roman"/>
+          <w:sz w:val="24"/>
+        </w:rPr>
+      </w:pPr>
+      <w:r>
+        <w:rPr>
+          <w:rFonts w:ascii="Times New Roman" w:hAnsi="Times New Roman" w:cs="Times New Roman"/>
+          <w:sz w:val="24"/>
+        </w:rPr>
+        <w:t xml:space="preserve">8: </w:t>
+      </w:r>
+    </w:p>
+    <w:p>
+      <w:pPr>
+        <w:spacing w:line="480" w:lineRule="auto"/>
+        <w:rPr>
+          <w:rFonts w:ascii="Times New Roman" w:hAnsi="Times New Roman" w:cs="Times New Roman"/>
+          <w:sz w:val="24"/>
+        </w:rPr>
+      </w:pPr>
+      <w:r>
+        <w:rPr>
+          <w:rFonts w:ascii="Times New Roman" w:hAnsi="Times New Roman" w:cs="Times New Roman"/>
+          <w:sz w:val="24"/>
+        </w:rPr>
+        <w:t xml:space="preserve">9: </w:t>
+      </w:r>
       <w:bookmarkStart w:id="0" w:name="_GoBack"/>
       <w:bookmarkEnd w:id="0"/>
-      <w:r>
-        <w:t>This Systems Requirements Document is for the Inventory Management software to be used by the management team at Team Two Games. The management team will be able to store, track and manage the inventory of video games in their local stores.</w:t>
-      </w:r>
-    </w:p>
-    <w:p>
-      <w:pPr>
-        <w:rPr>
-          <w:u w:val="single"/>
-        </w:rPr>
-      </w:pPr>
-      <w:r>
-        <w:rPr>
-          <w:u w:val="single"/>
-        </w:rPr>
-        <w:t>List of Questions:</w:t>
-      </w:r>
-    </w:p>
-    <w:p>
-      <w:r>
-        <w:t>How do you intend to use the software?</w:t>
-      </w:r>
-    </w:p>
-    <w:p>
-      <w:r>
-        <w:t>Do the desk clerks/cashiers need to be able to access the store inventory using this system?</w:t>
-      </w:r>
-    </w:p>
-    <w:p>
-      <w:r>
-        <w:t>Do customers need to be able to access the store inventory using this system?</w:t>
-      </w:r>
-    </w:p>
-    <w:p>
-      <w:r>
-        <w:t>What operating system does your store use?</w:t>
-      </w:r>
-    </w:p>
-    <w:p>
-      <w:r>
-        <w:t>What hardware requirements do we need to adhere to?</w:t>
-      </w:r>
-    </w:p>
-    <w:p>
-      <w:r>
-        <w:t>What software requirements do we need to adhere to?</w:t>
-      </w:r>
-    </w:p>
-    <w:p>
-      <w:r>
-        <w:t>Are there any security features that need implemented?</w:t>
-      </w:r>
-    </w:p>
-    <w:p>
-      <w:r>
-        <w:t>Does the inventory database need to be local or remote?</w:t>
-      </w:r>
-    </w:p>
-    <w:p>
-      <w:r>
-        <w:t>What style user interface is desired?</w:t>
-      </w:r>
-    </w:p>
-    <w:p>
-      <w:pPr>
-        <w:rPr>
-          <w:u w:val="single"/>
-        </w:rPr>
-      </w:pPr>
-      <w:r>
-        <w:rPr>
-          <w:u w:val="single"/>
-        </w:rPr>
-        <w:t>Client Responses:</w:t>
-      </w:r>
-    </w:p>
-    <w:p/>
-    <w:p>
-      <w:pPr>
-        <w:rPr>
-          <w:u w:val="single"/>
-        </w:rPr>
-      </w:pPr>
-      <w:r>
-        <w:rPr>
+    </w:p>
+    <w:p>
+      <w:pPr>
+        <w:spacing w:line="480" w:lineRule="auto"/>
+        <w:rPr>
+          <w:rFonts w:ascii="Times New Roman" w:hAnsi="Times New Roman" w:cs="Times New Roman"/>
+          <w:sz w:val="24"/>
+          <w:u w:val="single"/>
+        </w:rPr>
+      </w:pPr>
+      <w:r>
+        <w:rPr>
+          <w:rFonts w:ascii="Times New Roman" w:hAnsi="Times New Roman" w:cs="Times New Roman"/>
+          <w:sz w:val="24"/>
           <w:u w:val="single"/>
         </w:rPr>
         <w:t>Needs of the Client:</w:t>
       </w:r>
     </w:p>
-    <w:p/>
-    <w:p>
-      <w:pPr>
-        <w:rPr>
-          <w:u w:val="single"/>
-        </w:rPr>
-      </w:pPr>
-      <w:r>
-        <w:rPr>
+    <w:p>
+      <w:pPr>
+        <w:spacing w:line="480" w:lineRule="auto"/>
+        <w:rPr>
+          <w:rFonts w:ascii="Times New Roman" w:hAnsi="Times New Roman" w:cs="Times New Roman"/>
+          <w:sz w:val="24"/>
+        </w:rPr>
+      </w:pPr>
+      <w:r>
+        <w:rPr>
+          <w:rFonts w:ascii="Times New Roman" w:hAnsi="Times New Roman" w:cs="Times New Roman"/>
+          <w:sz w:val="24"/>
+        </w:rPr>
+        <w:t>Need to be able to keep a running inventory of what games are in stock.</w:t>
+      </w:r>
+    </w:p>
+    <w:p>
+      <w:pPr>
+        <w:spacing w:line="480" w:lineRule="auto"/>
+        <w:rPr>
+          <w:rFonts w:ascii="Times New Roman" w:hAnsi="Times New Roman" w:cs="Times New Roman"/>
+          <w:sz w:val="24"/>
+        </w:rPr>
+      </w:pPr>
+    </w:p>
+    <w:p>
+      <w:pPr>
+        <w:spacing w:line="480" w:lineRule="auto"/>
+        <w:rPr>
+          <w:rFonts w:ascii="Times New Roman" w:hAnsi="Times New Roman" w:cs="Times New Roman"/>
+          <w:sz w:val="24"/>
+        </w:rPr>
+      </w:pPr>
+    </w:p>
+    <w:p>
+      <w:pPr>
+        <w:spacing w:line="480" w:lineRule="auto"/>
+        <w:rPr>
+          <w:rFonts w:ascii="Times New Roman" w:hAnsi="Times New Roman" w:cs="Times New Roman"/>
+          <w:sz w:val="24"/>
+        </w:rPr>
+      </w:pPr>
+    </w:p>
+    <w:p>
+      <w:pPr>
+        <w:spacing w:line="480" w:lineRule="auto"/>
+        <w:rPr>
+          <w:rFonts w:ascii="Times New Roman" w:hAnsi="Times New Roman" w:cs="Times New Roman"/>
+          <w:sz w:val="24"/>
+        </w:rPr>
+      </w:pPr>
+    </w:p>
+    <w:p>
+      <w:pPr>
+        <w:spacing w:line="480" w:lineRule="auto"/>
+        <w:rPr>
+          <w:rFonts w:ascii="Times New Roman" w:hAnsi="Times New Roman" w:cs="Times New Roman"/>
+          <w:sz w:val="24"/>
+        </w:rPr>
+      </w:pPr>
+    </w:p>
+    <w:p>
+      <w:pPr>
+        <w:spacing w:line="480" w:lineRule="auto"/>
+        <w:rPr>
+          <w:rFonts w:ascii="Times New Roman" w:hAnsi="Times New Roman" w:cs="Times New Roman"/>
+          <w:sz w:val="24"/>
+          <w:u w:val="single"/>
+        </w:rPr>
+      </w:pPr>
+      <w:r>
+        <w:rPr>
+          <w:rFonts w:ascii="Times New Roman" w:hAnsi="Times New Roman" w:cs="Times New Roman"/>
+          <w:sz w:val="24"/>
           <w:u w:val="single"/>
         </w:rPr>
         <w:t>Use Case:</w:t>
       </w:r>
     </w:p>
-    <w:p/>
-    <w:p>
-      <w:pPr>
-        <w:rPr>
-          <w:u w:val="single"/>
-        </w:rPr>
-      </w:pPr>
-      <w:r>
-        <w:rPr>
+    <w:p>
+      <w:pPr>
+        <w:spacing w:line="480" w:lineRule="auto"/>
+        <w:rPr>
+          <w:rFonts w:ascii="Times New Roman" w:hAnsi="Times New Roman" w:cs="Times New Roman"/>
+          <w:sz w:val="24"/>
+        </w:rPr>
+      </w:pPr>
+      <w:r>
+        <w:rPr>
+          <w:rFonts w:ascii="Times New Roman" w:hAnsi="Times New Roman" w:cs="Times New Roman"/>
+          <w:sz w:val="24"/>
+        </w:rPr>
+        <w:lastRenderedPageBreak/>
+        <w:t xml:space="preserve">Manager: </w:t>
+      </w:r>
+    </w:p>
+    <w:p>
+      <w:pPr>
+        <w:spacing w:line="480" w:lineRule="auto"/>
+        <w:rPr>
+          <w:rFonts w:ascii="Times New Roman" w:hAnsi="Times New Roman" w:cs="Times New Roman"/>
+          <w:sz w:val="24"/>
+        </w:rPr>
+      </w:pPr>
+      <w:r>
+        <w:rPr>
+          <w:rFonts w:ascii="Times New Roman" w:hAnsi="Times New Roman" w:cs="Times New Roman"/>
+          <w:sz w:val="24"/>
+        </w:rPr>
+        <w:t xml:space="preserve">Clerk: </w:t>
+      </w:r>
+    </w:p>
+    <w:p>
+      <w:pPr>
+        <w:spacing w:line="480" w:lineRule="auto"/>
+        <w:rPr>
+          <w:rFonts w:ascii="Times New Roman" w:hAnsi="Times New Roman" w:cs="Times New Roman"/>
+          <w:sz w:val="24"/>
+        </w:rPr>
+      </w:pPr>
+      <w:r>
+        <w:rPr>
+          <w:rFonts w:ascii="Times New Roman" w:hAnsi="Times New Roman" w:cs="Times New Roman"/>
+          <w:sz w:val="24"/>
+        </w:rPr>
+        <w:t xml:space="preserve">Customer: </w:t>
+      </w:r>
+    </w:p>
+    <w:p>
+      <w:pPr>
+        <w:spacing w:line="480" w:lineRule="auto"/>
+        <w:rPr>
+          <w:rFonts w:ascii="Times New Roman" w:hAnsi="Times New Roman" w:cs="Times New Roman"/>
+          <w:sz w:val="24"/>
+          <w:u w:val="single"/>
+        </w:rPr>
+      </w:pPr>
+      <w:r>
+        <w:rPr>
+          <w:rFonts w:ascii="Times New Roman" w:hAnsi="Times New Roman" w:cs="Times New Roman"/>
+          <w:sz w:val="24"/>
+          <w:u w:val="single"/>
+        </w:rPr>
+        <w:t>References</w:t>
+      </w:r>
+    </w:p>
+    <w:p>
+      <w:pPr>
+        <w:spacing w:line="480" w:lineRule="auto"/>
+        <w:rPr>
+          <w:rFonts w:ascii="Times New Roman" w:hAnsi="Times New Roman" w:cs="Times New Roman"/>
+          <w:sz w:val="24"/>
+        </w:rPr>
+      </w:pPr>
+      <w:r>
+        <w:rPr>
+          <w:rFonts w:ascii="Times New Roman" w:hAnsi="Times New Roman" w:cs="Times New Roman"/>
+          <w:sz w:val="24"/>
+        </w:rPr>
+        <w:t>*Other material, articles, websites, etc. that we use or reference in the SRD.</w:t>
+      </w:r>
+    </w:p>
+    <w:p>
+      <w:pPr>
+        <w:spacing w:line="480" w:lineRule="auto"/>
+        <w:rPr>
+          <w:rFonts w:ascii="Times New Roman" w:hAnsi="Times New Roman" w:cs="Times New Roman"/>
+          <w:sz w:val="24"/>
+          <w:u w:val="single"/>
+        </w:rPr>
+      </w:pPr>
+      <w:r>
+        <w:rPr>
+          <w:rFonts w:ascii="Times New Roman" w:hAnsi="Times New Roman" w:cs="Times New Roman"/>
+          <w:sz w:val="24"/>
+          <w:u w:val="single"/>
+        </w:rPr>
+        <w:t>Software Interface Requirements</w:t>
+      </w:r>
+    </w:p>
+    <w:p>
+      <w:pPr>
+        <w:spacing w:line="480" w:lineRule="auto"/>
+        <w:rPr>
+          <w:rFonts w:ascii="Times New Roman" w:hAnsi="Times New Roman" w:cs="Times New Roman"/>
+          <w:sz w:val="24"/>
+        </w:rPr>
+      </w:pPr>
+    </w:p>
+    <w:p>
+      <w:pPr>
+        <w:spacing w:line="480" w:lineRule="auto"/>
+        <w:rPr>
+          <w:rFonts w:ascii="Times New Roman" w:hAnsi="Times New Roman" w:cs="Times New Roman"/>
+          <w:sz w:val="24"/>
+          <w:u w:val="single"/>
+        </w:rPr>
+      </w:pPr>
+      <w:r>
+        <w:rPr>
+          <w:rFonts w:ascii="Times New Roman" w:hAnsi="Times New Roman" w:cs="Times New Roman"/>
+          <w:sz w:val="24"/>
+          <w:u w:val="single"/>
+        </w:rPr>
+        <w:t>Hardware Requirements</w:t>
+      </w:r>
+    </w:p>
+    <w:p>
+      <w:pPr>
+        <w:spacing w:line="480" w:lineRule="auto"/>
+        <w:rPr>
+          <w:rFonts w:ascii="Times New Roman" w:hAnsi="Times New Roman" w:cs="Times New Roman"/>
+          <w:sz w:val="24"/>
+        </w:rPr>
+      </w:pPr>
+    </w:p>
+    <w:p>
+      <w:pPr>
+        <w:spacing w:line="480" w:lineRule="auto"/>
+        <w:rPr>
+          <w:rFonts w:ascii="Times New Roman" w:hAnsi="Times New Roman" w:cs="Times New Roman"/>
+          <w:sz w:val="24"/>
+          <w:u w:val="single"/>
+        </w:rPr>
+      </w:pPr>
+      <w:r>
+        <w:rPr>
+          <w:rFonts w:ascii="Times New Roman" w:hAnsi="Times New Roman" w:cs="Times New Roman"/>
+          <w:sz w:val="24"/>
+          <w:u w:val="single"/>
+        </w:rPr>
+        <w:t>Functional Requirements</w:t>
+      </w:r>
+    </w:p>
+    <w:p>
+      <w:pPr>
+        <w:spacing w:line="480" w:lineRule="auto"/>
+        <w:rPr>
+          <w:rFonts w:ascii="Times New Roman" w:hAnsi="Times New Roman" w:cs="Times New Roman"/>
+          <w:sz w:val="24"/>
+        </w:rPr>
+      </w:pPr>
+      <w:r>
+        <w:rPr>
+          <w:rFonts w:ascii="Times New Roman" w:hAnsi="Times New Roman" w:cs="Times New Roman"/>
+          <w:sz w:val="24"/>
+        </w:rPr>
+        <w:t>*What is needed to interact with the software.</w:t>
+      </w:r>
+    </w:p>
+    <w:p>
+      <w:pPr>
+        <w:spacing w:line="480" w:lineRule="auto"/>
+        <w:rPr>
+          <w:rFonts w:ascii="Times New Roman" w:hAnsi="Times New Roman" w:cs="Times New Roman"/>
+          <w:sz w:val="24"/>
+          <w:u w:val="single"/>
+        </w:rPr>
+      </w:pPr>
+      <w:r>
+        <w:rPr>
+          <w:rFonts w:ascii="Times New Roman" w:hAnsi="Times New Roman" w:cs="Times New Roman"/>
+          <w:sz w:val="24"/>
+          <w:u w:val="single"/>
+        </w:rPr>
+        <w:t>Non-Functional Requirements</w:t>
+      </w:r>
+    </w:p>
+    <w:p>
+      <w:pPr>
+        <w:spacing w:line="480" w:lineRule="auto"/>
+        <w:rPr>
+          <w:rFonts w:ascii="Times New Roman" w:hAnsi="Times New Roman" w:cs="Times New Roman"/>
+          <w:sz w:val="24"/>
+        </w:rPr>
+      </w:pPr>
+      <w:r>
+        <w:rPr>
+          <w:rFonts w:ascii="Times New Roman" w:hAnsi="Times New Roman" w:cs="Times New Roman"/>
+          <w:sz w:val="24"/>
+        </w:rPr>
+        <w:t>*Knowledge of the user?</w:t>
+      </w:r>
+    </w:p>
+    <w:p>
+      <w:pPr>
+        <w:spacing w:line="480" w:lineRule="auto"/>
+        <w:rPr>
+          <w:rFonts w:ascii="Times New Roman" w:hAnsi="Times New Roman" w:cs="Times New Roman"/>
+          <w:sz w:val="24"/>
+          <w:u w:val="single"/>
+        </w:rPr>
+      </w:pPr>
+      <w:r>
+        <w:rPr>
+          <w:rFonts w:ascii="Times New Roman" w:hAnsi="Times New Roman" w:cs="Times New Roman"/>
+          <w:sz w:val="24"/>
           <w:u w:val="single"/>
         </w:rPr>
         <w:t>Storyboard:</w:t>
       </w:r>
     </w:p>
-    <w:p/>
+    <w:p>
+      <w:pPr>
+        <w:spacing w:line="480" w:lineRule="auto"/>
+        <w:rPr>
+          <w:rFonts w:ascii="Times New Roman" w:hAnsi="Times New Roman" w:cs="Times New Roman"/>
+          <w:sz w:val="24"/>
+        </w:rPr>
+      </w:pPr>
+    </w:p>
+    <w:p>
+      <w:pPr>
+        <w:spacing w:line="480" w:lineRule="auto"/>
+        <w:rPr>
+          <w:rFonts w:ascii="Times New Roman" w:hAnsi="Times New Roman" w:cs="Times New Roman"/>
+          <w:sz w:val="24"/>
+        </w:rPr>
+      </w:pPr>
+    </w:p>
     <w:sectPr>
       <w:pgSz w:w="12240" w:h="15840"/>
       <w:pgMar w:top="1440" w:right="1440" w:bottom="1440" w:left="1440" w:header="720" w:footer="720" w:gutter="0"/>
@@ -191,7 +1141,7 @@
       </w:pPr>
     </w:pPrDefault>
   </w:docDefaults>
-  <w:latentStyles w:defLockedState="0" w:defUIPriority="99" w:defSemiHidden="0" w:defUnhideWhenUsed="0" w:defQFormat="0" w:count="374">
+  <w:latentStyles w:defLockedState="0" w:defUIPriority="99" w:defSemiHidden="0" w:defUnhideWhenUsed="0" w:defQFormat="0" w:count="373">
     <w:lsdException w:name="Normal" w:uiPriority="0" w:qFormat="1"/>
     <w:lsdException w:name="heading 1" w:uiPriority="9" w:qFormat="1"/>
     <w:lsdException w:name="heading 2" w:semiHidden="1" w:uiPriority="9" w:unhideWhenUsed="1" w:qFormat="1"/>
@@ -565,7 +1515,6 @@
     <w:lsdException w:name="List Table 7 Colorful Accent 6" w:uiPriority="52"/>
     <w:lsdException w:name="Mention" w:semiHidden="1" w:unhideWhenUsed="1"/>
     <w:lsdException w:name="Smart Hyperlink" w:semiHidden="1" w:unhideWhenUsed="1"/>
-    <w:lsdException w:name="Hashtag" w:semiHidden="1" w:unhideWhenUsed="1"/>
   </w:latentStyles>
   <w:style w:type="paragraph" w:default="1" w:styleId="Normal">
     <w:name w:val="Normal"/>

</xml_diff>

<commit_message>
Answered question 3 and 7, added a bit of hardware requirements, and use cases.
</commit_message>
<xml_diff>
--- a/Milestone1/Systems_Requirements_Document.docx
+++ b/Milestone1/Systems_Requirements_Document.docx
@@ -659,7 +659,35 @@
           <w:rFonts w:ascii="Times New Roman" w:hAnsi="Times New Roman" w:cs="Times New Roman"/>
           <w:sz w:val="24"/>
         </w:rPr>
-        <w:t xml:space="preserve">2: Clerks will need to be able to view the inventory and be able to see how many of what game are in stock, </w:t>
+        <w:t>2: Clerks will need to be able to view</w:t>
+      </w:r>
+      <w:r>
+        <w:rPr>
+          <w:rFonts w:ascii="Times New Roman" w:hAnsi="Times New Roman" w:cs="Times New Roman"/>
+          <w:sz w:val="24"/>
+        </w:rPr>
+        <w:t xml:space="preserve"> and edit</w:t>
+      </w:r>
+      <w:r>
+        <w:rPr>
+          <w:rFonts w:ascii="Times New Roman" w:hAnsi="Times New Roman" w:cs="Times New Roman"/>
+          <w:sz w:val="24"/>
+        </w:rPr>
+        <w:t xml:space="preserve"> the i</w:t>
+      </w:r>
+      <w:r>
+        <w:rPr>
+          <w:rFonts w:ascii="Times New Roman" w:hAnsi="Times New Roman" w:cs="Times New Roman"/>
+          <w:sz w:val="24"/>
+        </w:rPr>
+        <w:t>nventory of the local store.</w:t>
+      </w:r>
+      <w:r>
+        <w:rPr>
+          <w:rFonts w:ascii="Times New Roman" w:hAnsi="Times New Roman" w:cs="Times New Roman"/>
+          <w:sz w:val="24"/>
+        </w:rPr>
+        <w:t xml:space="preserve"> Sales and purchases should also automatically update the store inventory.</w:t>
       </w:r>
     </w:p>
     <w:p>
@@ -677,6 +705,13 @@
         </w:rPr>
         <w:t xml:space="preserve">3: </w:t>
       </w:r>
+      <w:r>
+        <w:rPr>
+          <w:rFonts w:ascii="Times New Roman" w:hAnsi="Times New Roman" w:cs="Times New Roman"/>
+          <w:sz w:val="24"/>
+        </w:rPr>
+        <w:t>Customers should be able to view store inventory on a screen local to the store but they should not be able to do anything other than view.</w:t>
+      </w:r>
     </w:p>
     <w:p>
       <w:pPr>
@@ -741,6 +776,13 @@
         </w:rPr>
         <w:t xml:space="preserve">7: </w:t>
       </w:r>
+      <w:r>
+        <w:rPr>
+          <w:rFonts w:ascii="Times New Roman" w:hAnsi="Times New Roman" w:cs="Times New Roman"/>
+          <w:sz w:val="24"/>
+        </w:rPr>
+        <w:t>Managers need the highest clearance, Clerks need general access, and customers should have a view only screen.</w:t>
+      </w:r>
     </w:p>
     <w:p>
       <w:pPr>
@@ -772,311 +814,378 @@
           <w:sz w:val="24"/>
         </w:rPr>
         <w:t xml:space="preserve">9: </w:t>
+      </w:r>
+    </w:p>
+    <w:p>
+      <w:pPr>
+        <w:spacing w:line="480" w:lineRule="auto"/>
+        <w:rPr>
+          <w:rFonts w:ascii="Times New Roman" w:hAnsi="Times New Roman" w:cs="Times New Roman"/>
+          <w:sz w:val="24"/>
+          <w:u w:val="single"/>
+        </w:rPr>
+      </w:pPr>
+      <w:r>
+        <w:rPr>
+          <w:rFonts w:ascii="Times New Roman" w:hAnsi="Times New Roman" w:cs="Times New Roman"/>
+          <w:sz w:val="24"/>
+          <w:u w:val="single"/>
+        </w:rPr>
+        <w:t>Needs of the Client:</w:t>
+      </w:r>
+    </w:p>
+    <w:p>
+      <w:pPr>
+        <w:spacing w:line="480" w:lineRule="auto"/>
+        <w:rPr>
+          <w:rFonts w:ascii="Times New Roman" w:hAnsi="Times New Roman" w:cs="Times New Roman"/>
+          <w:sz w:val="24"/>
+        </w:rPr>
+      </w:pPr>
+      <w:r>
+        <w:rPr>
+          <w:rFonts w:ascii="Times New Roman" w:hAnsi="Times New Roman" w:cs="Times New Roman"/>
+          <w:sz w:val="24"/>
+        </w:rPr>
+        <w:t>Need to be able to keep a running inventory of what games are in stock.</w:t>
+      </w:r>
+    </w:p>
+    <w:p>
+      <w:pPr>
+        <w:spacing w:line="480" w:lineRule="auto"/>
+        <w:rPr>
+          <w:rFonts w:ascii="Times New Roman" w:hAnsi="Times New Roman" w:cs="Times New Roman"/>
+          <w:sz w:val="24"/>
+        </w:rPr>
+      </w:pPr>
+    </w:p>
+    <w:p>
+      <w:pPr>
+        <w:spacing w:line="480" w:lineRule="auto"/>
+        <w:rPr>
+          <w:rFonts w:ascii="Times New Roman" w:hAnsi="Times New Roman" w:cs="Times New Roman"/>
+          <w:sz w:val="24"/>
+        </w:rPr>
+      </w:pPr>
+    </w:p>
+    <w:p>
+      <w:pPr>
+        <w:spacing w:line="480" w:lineRule="auto"/>
+        <w:rPr>
+          <w:rFonts w:ascii="Times New Roman" w:hAnsi="Times New Roman" w:cs="Times New Roman"/>
+          <w:sz w:val="24"/>
+        </w:rPr>
+      </w:pPr>
+    </w:p>
+    <w:p>
+      <w:pPr>
+        <w:spacing w:line="480" w:lineRule="auto"/>
+        <w:rPr>
+          <w:rFonts w:ascii="Times New Roman" w:hAnsi="Times New Roman" w:cs="Times New Roman"/>
+          <w:sz w:val="24"/>
+        </w:rPr>
+      </w:pPr>
+    </w:p>
+    <w:p>
+      <w:pPr>
+        <w:spacing w:line="480" w:lineRule="auto"/>
+        <w:rPr>
+          <w:rFonts w:ascii="Times New Roman" w:hAnsi="Times New Roman" w:cs="Times New Roman"/>
+          <w:sz w:val="24"/>
+          <w:u w:val="single"/>
+        </w:rPr>
+      </w:pPr>
+      <w:r>
+        <w:rPr>
+          <w:rFonts w:ascii="Times New Roman" w:hAnsi="Times New Roman" w:cs="Times New Roman"/>
+          <w:sz w:val="24"/>
+          <w:u w:val="single"/>
+        </w:rPr>
+        <w:lastRenderedPageBreak/>
+        <w:t>Use Case:</w:t>
+      </w:r>
+    </w:p>
+    <w:p>
+      <w:pPr>
+        <w:spacing w:line="480" w:lineRule="auto"/>
+        <w:rPr>
+          <w:rFonts w:ascii="Times New Roman" w:hAnsi="Times New Roman" w:cs="Times New Roman"/>
+          <w:sz w:val="24"/>
+        </w:rPr>
+      </w:pPr>
+      <w:r>
+        <w:rPr>
+          <w:rFonts w:ascii="Times New Roman" w:hAnsi="Times New Roman" w:cs="Times New Roman"/>
+          <w:sz w:val="24"/>
+        </w:rPr>
+        <w:t xml:space="preserve">Manager: </w:t>
+      </w:r>
+      <w:r>
+        <w:rPr>
+          <w:rFonts w:ascii="Times New Roman" w:hAnsi="Times New Roman" w:cs="Times New Roman"/>
+          <w:sz w:val="24"/>
+        </w:rPr>
+        <w:t>Order games, manage stock, manage prices</w:t>
+      </w:r>
+    </w:p>
+    <w:p>
+      <w:pPr>
+        <w:spacing w:line="480" w:lineRule="auto"/>
+        <w:rPr>
+          <w:rFonts w:ascii="Times New Roman" w:hAnsi="Times New Roman" w:cs="Times New Roman"/>
+          <w:sz w:val="24"/>
+        </w:rPr>
+      </w:pPr>
+      <w:r>
+        <w:rPr>
+          <w:rFonts w:ascii="Times New Roman" w:hAnsi="Times New Roman" w:cs="Times New Roman"/>
+          <w:sz w:val="24"/>
+        </w:rPr>
+        <w:t xml:space="preserve">Clerk: </w:t>
+      </w:r>
+      <w:r>
+        <w:rPr>
+          <w:rFonts w:ascii="Times New Roman" w:hAnsi="Times New Roman" w:cs="Times New Roman"/>
+          <w:sz w:val="24"/>
+        </w:rPr>
+        <w:t>Add and remove games from the inventory, view store inventory and game information.</w:t>
+      </w:r>
+    </w:p>
+    <w:p>
+      <w:pPr>
+        <w:spacing w:line="480" w:lineRule="auto"/>
+        <w:rPr>
+          <w:rFonts w:ascii="Times New Roman" w:hAnsi="Times New Roman" w:cs="Times New Roman"/>
+          <w:sz w:val="24"/>
+        </w:rPr>
+      </w:pPr>
+      <w:r>
+        <w:rPr>
+          <w:rFonts w:ascii="Times New Roman" w:hAnsi="Times New Roman" w:cs="Times New Roman"/>
+          <w:sz w:val="24"/>
+        </w:rPr>
+        <w:t xml:space="preserve">Customer: </w:t>
+      </w:r>
+      <w:r>
+        <w:rPr>
+          <w:rFonts w:ascii="Times New Roman" w:hAnsi="Times New Roman" w:cs="Times New Roman"/>
+          <w:sz w:val="24"/>
+        </w:rPr>
+        <w:t>View store inventory.</w:t>
+      </w:r>
+    </w:p>
+    <w:p>
+      <w:pPr>
+        <w:spacing w:line="480" w:lineRule="auto"/>
+        <w:rPr>
+          <w:rFonts w:ascii="Times New Roman" w:hAnsi="Times New Roman" w:cs="Times New Roman"/>
+          <w:sz w:val="24"/>
+          <w:u w:val="single"/>
+        </w:rPr>
+      </w:pPr>
+      <w:r>
+        <w:rPr>
+          <w:rFonts w:ascii="Times New Roman" w:hAnsi="Times New Roman" w:cs="Times New Roman"/>
+          <w:sz w:val="24"/>
+          <w:u w:val="single"/>
+        </w:rPr>
+        <w:t>References</w:t>
+      </w:r>
+    </w:p>
+    <w:p>
+      <w:pPr>
+        <w:spacing w:line="480" w:lineRule="auto"/>
+        <w:rPr>
+          <w:rFonts w:ascii="Times New Roman" w:hAnsi="Times New Roman" w:cs="Times New Roman"/>
+          <w:sz w:val="24"/>
+        </w:rPr>
+      </w:pPr>
+      <w:r>
+        <w:rPr>
+          <w:rFonts w:ascii="Times New Roman" w:hAnsi="Times New Roman" w:cs="Times New Roman"/>
+          <w:sz w:val="24"/>
+        </w:rPr>
+        <w:t>*Other material, articles, websites, etc. that we use or reference in the SRD.</w:t>
+      </w:r>
+    </w:p>
+    <w:p>
+      <w:pPr>
+        <w:spacing w:line="480" w:lineRule="auto"/>
+        <w:rPr>
+          <w:rFonts w:ascii="Times New Roman" w:hAnsi="Times New Roman" w:cs="Times New Roman"/>
+          <w:sz w:val="24"/>
+          <w:u w:val="single"/>
+        </w:rPr>
+      </w:pPr>
+      <w:r>
+        <w:rPr>
+          <w:rFonts w:ascii="Times New Roman" w:hAnsi="Times New Roman" w:cs="Times New Roman"/>
+          <w:sz w:val="24"/>
+          <w:u w:val="single"/>
+        </w:rPr>
+        <w:t>Software Interface Requirements</w:t>
+      </w:r>
+    </w:p>
+    <w:p>
+      <w:pPr>
+        <w:spacing w:line="480" w:lineRule="auto"/>
+        <w:rPr>
+          <w:rFonts w:ascii="Times New Roman" w:hAnsi="Times New Roman" w:cs="Times New Roman"/>
+          <w:sz w:val="24"/>
+        </w:rPr>
+      </w:pPr>
+    </w:p>
+    <w:p>
+      <w:pPr>
+        <w:spacing w:line="480" w:lineRule="auto"/>
+        <w:rPr>
+          <w:rFonts w:ascii="Times New Roman" w:hAnsi="Times New Roman" w:cs="Times New Roman"/>
+          <w:sz w:val="24"/>
+          <w:u w:val="single"/>
+        </w:rPr>
+      </w:pPr>
+      <w:r>
+        <w:rPr>
+          <w:rFonts w:ascii="Times New Roman" w:hAnsi="Times New Roman" w:cs="Times New Roman"/>
+          <w:sz w:val="24"/>
+          <w:u w:val="single"/>
+        </w:rPr>
+        <w:t>Hardware Requirements</w:t>
+      </w:r>
+    </w:p>
+    <w:p>
+      <w:pPr>
+        <w:spacing w:line="480" w:lineRule="auto"/>
+        <w:rPr>
+          <w:rFonts w:ascii="Times New Roman" w:hAnsi="Times New Roman" w:cs="Times New Roman"/>
+          <w:sz w:val="24"/>
+        </w:rPr>
+      </w:pPr>
+      <w:r>
+        <w:rPr>
+          <w:rFonts w:ascii="Times New Roman" w:hAnsi="Times New Roman" w:cs="Times New Roman"/>
+          <w:sz w:val="24"/>
+        </w:rPr>
+        <w:t>Customer will need access to a local touch screen.</w:t>
+      </w:r>
+    </w:p>
+    <w:p>
+      <w:pPr>
+        <w:spacing w:line="480" w:lineRule="auto"/>
+        <w:rPr>
+          <w:rFonts w:ascii="Times New Roman" w:hAnsi="Times New Roman" w:cs="Times New Roman"/>
+          <w:sz w:val="24"/>
+        </w:rPr>
+      </w:pPr>
+      <w:r>
+        <w:rPr>
+          <w:rFonts w:ascii="Times New Roman" w:hAnsi="Times New Roman" w:cs="Times New Roman"/>
+          <w:sz w:val="24"/>
+        </w:rPr>
+        <w:t>Clerks will need access to a local PC including monitor and keyboard</w:t>
+      </w:r>
+    </w:p>
+    <w:p>
+      <w:pPr>
+        <w:spacing w:line="480" w:lineRule="auto"/>
+        <w:rPr>
+          <w:rFonts w:ascii="Times New Roman" w:hAnsi="Times New Roman" w:cs="Times New Roman"/>
+          <w:sz w:val="24"/>
+        </w:rPr>
+      </w:pPr>
+      <w:r>
+        <w:rPr>
+          <w:rFonts w:ascii="Times New Roman" w:hAnsi="Times New Roman" w:cs="Times New Roman"/>
+          <w:sz w:val="24"/>
+        </w:rPr>
+        <w:t>Managers will have access to the central database</w:t>
+      </w:r>
+    </w:p>
+    <w:p>
+      <w:pPr>
+        <w:spacing w:line="480" w:lineRule="auto"/>
+        <w:rPr>
+          <w:rFonts w:ascii="Times New Roman" w:hAnsi="Times New Roman" w:cs="Times New Roman"/>
+          <w:sz w:val="24"/>
+          <w:u w:val="single"/>
+        </w:rPr>
+      </w:pPr>
+      <w:r>
+        <w:rPr>
+          <w:rFonts w:ascii="Times New Roman" w:hAnsi="Times New Roman" w:cs="Times New Roman"/>
+          <w:sz w:val="24"/>
+          <w:u w:val="single"/>
+        </w:rPr>
+        <w:t>Functional Requirements</w:t>
+      </w:r>
+    </w:p>
+    <w:p>
+      <w:pPr>
+        <w:spacing w:line="480" w:lineRule="auto"/>
+        <w:rPr>
+          <w:rFonts w:ascii="Times New Roman" w:hAnsi="Times New Roman" w:cs="Times New Roman"/>
+          <w:sz w:val="24"/>
+        </w:rPr>
+      </w:pPr>
+      <w:r>
+        <w:rPr>
+          <w:rFonts w:ascii="Times New Roman" w:hAnsi="Times New Roman" w:cs="Times New Roman"/>
+          <w:sz w:val="24"/>
+        </w:rPr>
+        <w:t>*What is needed to interact with the software.</w:t>
+      </w:r>
+    </w:p>
+    <w:p>
+      <w:pPr>
+        <w:spacing w:line="480" w:lineRule="auto"/>
+        <w:rPr>
+          <w:rFonts w:ascii="Times New Roman" w:hAnsi="Times New Roman" w:cs="Times New Roman"/>
+          <w:sz w:val="24"/>
+          <w:u w:val="single"/>
+        </w:rPr>
+      </w:pPr>
+      <w:r>
+        <w:rPr>
+          <w:rFonts w:ascii="Times New Roman" w:hAnsi="Times New Roman" w:cs="Times New Roman"/>
+          <w:sz w:val="24"/>
+          <w:u w:val="single"/>
+        </w:rPr>
+        <w:t>Non-Functional Requirements</w:t>
+      </w:r>
+    </w:p>
+    <w:p>
+      <w:pPr>
+        <w:spacing w:line="480" w:lineRule="auto"/>
+        <w:rPr>
+          <w:rFonts w:ascii="Times New Roman" w:hAnsi="Times New Roman" w:cs="Times New Roman"/>
+          <w:sz w:val="24"/>
+        </w:rPr>
+      </w:pPr>
+      <w:r>
+        <w:rPr>
+          <w:rFonts w:ascii="Times New Roman" w:hAnsi="Times New Roman" w:cs="Times New Roman"/>
+          <w:sz w:val="24"/>
+        </w:rPr>
+        <w:t>*Knowledge of the user?</w:t>
+      </w:r>
+    </w:p>
+    <w:p>
+      <w:pPr>
+        <w:spacing w:line="480" w:lineRule="auto"/>
+        <w:rPr>
+          <w:rFonts w:ascii="Times New Roman" w:hAnsi="Times New Roman" w:cs="Times New Roman"/>
+          <w:sz w:val="24"/>
+        </w:rPr>
+      </w:pPr>
+      <w:r>
+        <w:rPr>
+          <w:rFonts w:ascii="Times New Roman" w:hAnsi="Times New Roman" w:cs="Times New Roman"/>
+          <w:sz w:val="24"/>
+        </w:rPr>
+        <w:t xml:space="preserve">Clerks and Managers will need to be able to use windows and have a basic understanding of how to use a PC. </w:t>
       </w:r>
       <w:bookmarkStart w:id="0" w:name="_GoBack"/>
       <w:bookmarkEnd w:id="0"/>
-    </w:p>
-    <w:p>
-      <w:pPr>
-        <w:spacing w:line="480" w:lineRule="auto"/>
-        <w:rPr>
-          <w:rFonts w:ascii="Times New Roman" w:hAnsi="Times New Roman" w:cs="Times New Roman"/>
-          <w:sz w:val="24"/>
-          <w:u w:val="single"/>
-        </w:rPr>
-      </w:pPr>
-      <w:r>
-        <w:rPr>
-          <w:rFonts w:ascii="Times New Roman" w:hAnsi="Times New Roman" w:cs="Times New Roman"/>
-          <w:sz w:val="24"/>
-          <w:u w:val="single"/>
-        </w:rPr>
-        <w:t>Needs of the Client:</w:t>
-      </w:r>
-    </w:p>
-    <w:p>
-      <w:pPr>
-        <w:spacing w:line="480" w:lineRule="auto"/>
-        <w:rPr>
-          <w:rFonts w:ascii="Times New Roman" w:hAnsi="Times New Roman" w:cs="Times New Roman"/>
-          <w:sz w:val="24"/>
-        </w:rPr>
-      </w:pPr>
-      <w:r>
-        <w:rPr>
-          <w:rFonts w:ascii="Times New Roman" w:hAnsi="Times New Roman" w:cs="Times New Roman"/>
-          <w:sz w:val="24"/>
-        </w:rPr>
-        <w:t>Need to be able to keep a running inventory of what games are in stock.</w:t>
-      </w:r>
-    </w:p>
-    <w:p>
-      <w:pPr>
-        <w:spacing w:line="480" w:lineRule="auto"/>
-        <w:rPr>
-          <w:rFonts w:ascii="Times New Roman" w:hAnsi="Times New Roman" w:cs="Times New Roman"/>
-          <w:sz w:val="24"/>
-        </w:rPr>
-      </w:pPr>
-    </w:p>
-    <w:p>
-      <w:pPr>
-        <w:spacing w:line="480" w:lineRule="auto"/>
-        <w:rPr>
-          <w:rFonts w:ascii="Times New Roman" w:hAnsi="Times New Roman" w:cs="Times New Roman"/>
-          <w:sz w:val="24"/>
-        </w:rPr>
-      </w:pPr>
-    </w:p>
-    <w:p>
-      <w:pPr>
-        <w:spacing w:line="480" w:lineRule="auto"/>
-        <w:rPr>
-          <w:rFonts w:ascii="Times New Roman" w:hAnsi="Times New Roman" w:cs="Times New Roman"/>
-          <w:sz w:val="24"/>
-        </w:rPr>
-      </w:pPr>
-    </w:p>
-    <w:p>
-      <w:pPr>
-        <w:spacing w:line="480" w:lineRule="auto"/>
-        <w:rPr>
-          <w:rFonts w:ascii="Times New Roman" w:hAnsi="Times New Roman" w:cs="Times New Roman"/>
-          <w:sz w:val="24"/>
-        </w:rPr>
-      </w:pPr>
-    </w:p>
-    <w:p>
-      <w:pPr>
-        <w:spacing w:line="480" w:lineRule="auto"/>
-        <w:rPr>
-          <w:rFonts w:ascii="Times New Roman" w:hAnsi="Times New Roman" w:cs="Times New Roman"/>
-          <w:sz w:val="24"/>
-        </w:rPr>
-      </w:pPr>
-    </w:p>
-    <w:p>
-      <w:pPr>
-        <w:spacing w:line="480" w:lineRule="auto"/>
-        <w:rPr>
-          <w:rFonts w:ascii="Times New Roman" w:hAnsi="Times New Roman" w:cs="Times New Roman"/>
-          <w:sz w:val="24"/>
-          <w:u w:val="single"/>
-        </w:rPr>
-      </w:pPr>
-      <w:r>
-        <w:rPr>
-          <w:rFonts w:ascii="Times New Roman" w:hAnsi="Times New Roman" w:cs="Times New Roman"/>
-          <w:sz w:val="24"/>
-          <w:u w:val="single"/>
-        </w:rPr>
-        <w:t>Use Case:</w:t>
-      </w:r>
-    </w:p>
-    <w:p>
-      <w:pPr>
-        <w:spacing w:line="480" w:lineRule="auto"/>
-        <w:rPr>
-          <w:rFonts w:ascii="Times New Roman" w:hAnsi="Times New Roman" w:cs="Times New Roman"/>
-          <w:sz w:val="24"/>
-        </w:rPr>
-      </w:pPr>
-      <w:r>
-        <w:rPr>
-          <w:rFonts w:ascii="Times New Roman" w:hAnsi="Times New Roman" w:cs="Times New Roman"/>
-          <w:sz w:val="24"/>
-        </w:rPr>
-        <w:lastRenderedPageBreak/>
-        <w:t xml:space="preserve">Manager: </w:t>
-      </w:r>
-    </w:p>
-    <w:p>
-      <w:pPr>
-        <w:spacing w:line="480" w:lineRule="auto"/>
-        <w:rPr>
-          <w:rFonts w:ascii="Times New Roman" w:hAnsi="Times New Roman" w:cs="Times New Roman"/>
-          <w:sz w:val="24"/>
-        </w:rPr>
-      </w:pPr>
-      <w:r>
-        <w:rPr>
-          <w:rFonts w:ascii="Times New Roman" w:hAnsi="Times New Roman" w:cs="Times New Roman"/>
-          <w:sz w:val="24"/>
-        </w:rPr>
-        <w:t xml:space="preserve">Clerk: </w:t>
-      </w:r>
-    </w:p>
-    <w:p>
-      <w:pPr>
-        <w:spacing w:line="480" w:lineRule="auto"/>
-        <w:rPr>
-          <w:rFonts w:ascii="Times New Roman" w:hAnsi="Times New Roman" w:cs="Times New Roman"/>
-          <w:sz w:val="24"/>
-        </w:rPr>
-      </w:pPr>
-      <w:r>
-        <w:rPr>
-          <w:rFonts w:ascii="Times New Roman" w:hAnsi="Times New Roman" w:cs="Times New Roman"/>
-          <w:sz w:val="24"/>
-        </w:rPr>
-        <w:t xml:space="preserve">Customer: </w:t>
-      </w:r>
-    </w:p>
-    <w:p>
-      <w:pPr>
-        <w:spacing w:line="480" w:lineRule="auto"/>
-        <w:rPr>
-          <w:rFonts w:ascii="Times New Roman" w:hAnsi="Times New Roman" w:cs="Times New Roman"/>
-          <w:sz w:val="24"/>
-          <w:u w:val="single"/>
-        </w:rPr>
-      </w:pPr>
-      <w:r>
-        <w:rPr>
-          <w:rFonts w:ascii="Times New Roman" w:hAnsi="Times New Roman" w:cs="Times New Roman"/>
-          <w:sz w:val="24"/>
-          <w:u w:val="single"/>
-        </w:rPr>
-        <w:t>References</w:t>
-      </w:r>
-    </w:p>
-    <w:p>
-      <w:pPr>
-        <w:spacing w:line="480" w:lineRule="auto"/>
-        <w:rPr>
-          <w:rFonts w:ascii="Times New Roman" w:hAnsi="Times New Roman" w:cs="Times New Roman"/>
-          <w:sz w:val="24"/>
-        </w:rPr>
-      </w:pPr>
-      <w:r>
-        <w:rPr>
-          <w:rFonts w:ascii="Times New Roman" w:hAnsi="Times New Roman" w:cs="Times New Roman"/>
-          <w:sz w:val="24"/>
-        </w:rPr>
-        <w:t>*Other material, articles, websites, etc. that we use or reference in the SRD.</w:t>
-      </w:r>
-    </w:p>
-    <w:p>
-      <w:pPr>
-        <w:spacing w:line="480" w:lineRule="auto"/>
-        <w:rPr>
-          <w:rFonts w:ascii="Times New Roman" w:hAnsi="Times New Roman" w:cs="Times New Roman"/>
-          <w:sz w:val="24"/>
-          <w:u w:val="single"/>
-        </w:rPr>
-      </w:pPr>
-      <w:r>
-        <w:rPr>
-          <w:rFonts w:ascii="Times New Roman" w:hAnsi="Times New Roman" w:cs="Times New Roman"/>
-          <w:sz w:val="24"/>
-          <w:u w:val="single"/>
-        </w:rPr>
-        <w:t>Software Interface Requirements</w:t>
-      </w:r>
-    </w:p>
-    <w:p>
-      <w:pPr>
-        <w:spacing w:line="480" w:lineRule="auto"/>
-        <w:rPr>
-          <w:rFonts w:ascii="Times New Roman" w:hAnsi="Times New Roman" w:cs="Times New Roman"/>
-          <w:sz w:val="24"/>
-        </w:rPr>
-      </w:pPr>
-    </w:p>
-    <w:p>
-      <w:pPr>
-        <w:spacing w:line="480" w:lineRule="auto"/>
-        <w:rPr>
-          <w:rFonts w:ascii="Times New Roman" w:hAnsi="Times New Roman" w:cs="Times New Roman"/>
-          <w:sz w:val="24"/>
-          <w:u w:val="single"/>
-        </w:rPr>
-      </w:pPr>
-      <w:r>
-        <w:rPr>
-          <w:rFonts w:ascii="Times New Roman" w:hAnsi="Times New Roman" w:cs="Times New Roman"/>
-          <w:sz w:val="24"/>
-          <w:u w:val="single"/>
-        </w:rPr>
-        <w:t>Hardware Requirements</w:t>
-      </w:r>
-    </w:p>
-    <w:p>
-      <w:pPr>
-        <w:spacing w:line="480" w:lineRule="auto"/>
-        <w:rPr>
-          <w:rFonts w:ascii="Times New Roman" w:hAnsi="Times New Roman" w:cs="Times New Roman"/>
-          <w:sz w:val="24"/>
-        </w:rPr>
-      </w:pPr>
-    </w:p>
-    <w:p>
-      <w:pPr>
-        <w:spacing w:line="480" w:lineRule="auto"/>
-        <w:rPr>
-          <w:rFonts w:ascii="Times New Roman" w:hAnsi="Times New Roman" w:cs="Times New Roman"/>
-          <w:sz w:val="24"/>
-          <w:u w:val="single"/>
-        </w:rPr>
-      </w:pPr>
-      <w:r>
-        <w:rPr>
-          <w:rFonts w:ascii="Times New Roman" w:hAnsi="Times New Roman" w:cs="Times New Roman"/>
-          <w:sz w:val="24"/>
-          <w:u w:val="single"/>
-        </w:rPr>
-        <w:t>Functional Requirements</w:t>
-      </w:r>
-    </w:p>
-    <w:p>
-      <w:pPr>
-        <w:spacing w:line="480" w:lineRule="auto"/>
-        <w:rPr>
-          <w:rFonts w:ascii="Times New Roman" w:hAnsi="Times New Roman" w:cs="Times New Roman"/>
-          <w:sz w:val="24"/>
-        </w:rPr>
-      </w:pPr>
-      <w:r>
-        <w:rPr>
-          <w:rFonts w:ascii="Times New Roman" w:hAnsi="Times New Roman" w:cs="Times New Roman"/>
-          <w:sz w:val="24"/>
-        </w:rPr>
-        <w:t>*What is needed to interact with the software.</w:t>
-      </w:r>
-    </w:p>
-    <w:p>
-      <w:pPr>
-        <w:spacing w:line="480" w:lineRule="auto"/>
-        <w:rPr>
-          <w:rFonts w:ascii="Times New Roman" w:hAnsi="Times New Roman" w:cs="Times New Roman"/>
-          <w:sz w:val="24"/>
-          <w:u w:val="single"/>
-        </w:rPr>
-      </w:pPr>
-      <w:r>
-        <w:rPr>
-          <w:rFonts w:ascii="Times New Roman" w:hAnsi="Times New Roman" w:cs="Times New Roman"/>
-          <w:sz w:val="24"/>
-          <w:u w:val="single"/>
-        </w:rPr>
-        <w:t>Non-Functional Requirements</w:t>
-      </w:r>
-    </w:p>
-    <w:p>
-      <w:pPr>
-        <w:spacing w:line="480" w:lineRule="auto"/>
-        <w:rPr>
-          <w:rFonts w:ascii="Times New Roman" w:hAnsi="Times New Roman" w:cs="Times New Roman"/>
-          <w:sz w:val="24"/>
-        </w:rPr>
-      </w:pPr>
-      <w:r>
-        <w:rPr>
-          <w:rFonts w:ascii="Times New Roman" w:hAnsi="Times New Roman" w:cs="Times New Roman"/>
-          <w:sz w:val="24"/>
-        </w:rPr>
-        <w:t>*Knowledge of the user?</w:t>
-      </w:r>
     </w:p>
     <w:p>
       <w:pPr>

</xml_diff>